<commit_message>
Merge bank levy with admin review and update equitable-adjustment
</commit_message>
<xml_diff>
--- a/docassemble/DeadBrokeDads2/data/templates/administrative_review.docx
+++ b/docassemble/DeadBrokeDads2/data/templates/administrative_review.docx
@@ -225,7 +225,7 @@
                 <wp:positionV relativeFrom="page">
                   <wp:posOffset>8915400</wp:posOffset>
                 </wp:positionV>
-                <wp:extent cx="915670" cy="219075"/>
+                <wp:extent cx="916305" cy="219710"/>
                 <wp:effectExtent l="0" t="0" r="0" b="0"/>
                 <wp:wrapSquare wrapText="bothSides"/>
                 <wp:docPr id="1" name="Text Box 2"/>
@@ -236,7 +236,7 @@
                       <wps:spPr>
                         <a:xfrm>
                           <a:off x="0" y="0"/>
-                          <a:ext cx="915120" cy="218520"/>
+                          <a:ext cx="915840" cy="219240"/>
                         </a:xfrm>
                         <a:prstGeom prst="rect">
                           <a:avLst/>
@@ -288,9 +288,7 @@
                               </w:rPr>
                             </w:pPr>
                             <w:r>
-                              <w:rPr>
-                                <w:color w:val="000000"/>
-                              </w:rPr>
+                              <w:rPr/>
                             </w:r>
                           </w:p>
                         </w:txbxContent>
@@ -306,7 +304,7 @@
           </mc:Choice>
           <mc:Fallback>
             <w:pict>
-              <v:rect id="shape_0" ID="Text Box 2" fillcolor="white" stroked="t" style="position:absolute;margin-left:88.5pt;margin-top:702pt;width:72pt;height:17.15pt;mso-position-horizontal-relative:page;mso-position-vertical-relative:page">
+              <v:rect id="shape_0" ID="Text Box 2" fillcolor="white" stroked="t" style="position:absolute;margin-left:88.5pt;margin-top:702pt;width:72.05pt;height:17.2pt;mso-position-horizontal-relative:page;mso-position-vertical-relative:page">
                 <w10:wrap type="square"/>
                 <v:fill o:detectmouseclick="t" type="solid" color2="black"/>
                 <v:stroke color="black" weight="9360" joinstyle="miter" endcap="flat"/>
@@ -341,9 +339,7 @@
                         </w:rPr>
                       </w:pPr>
                       <w:r>
-                        <w:rPr>
-                          <w:color w:val="000000"/>
-                        </w:rPr>
+                        <w:rPr/>
                       </w:r>
                     </w:p>
                   </w:txbxContent>
@@ -1296,7 +1292,7 @@
                 <wp:positionV relativeFrom="page">
                   <wp:posOffset>8686800</wp:posOffset>
                 </wp:positionV>
-                <wp:extent cx="915670" cy="255270"/>
+                <wp:extent cx="916305" cy="255905"/>
                 <wp:effectExtent l="0" t="0" r="0" b="0"/>
                 <wp:wrapSquare wrapText="bothSides"/>
                 <wp:docPr id="3" name="Text Box 2"/>
@@ -1307,7 +1303,7 @@
                       <wps:spPr>
                         <a:xfrm>
                           <a:off x="0" y="0"/>
-                          <a:ext cx="915120" cy="254520"/>
+                          <a:ext cx="915840" cy="255240"/>
                         </a:xfrm>
                         <a:prstGeom prst="rect">
                           <a:avLst/>
@@ -1360,7 +1356,7 @@
           </mc:Choice>
           <mc:Fallback>
             <w:pict>
-              <v:rect id="shape_0" ID="Text Box 2" fillcolor="white" stroked="t" style="position:absolute;margin-left:90pt;margin-top:684pt;width:72pt;height:20pt;mso-position-horizontal-relative:page;mso-position-vertical-relative:page">
+              <v:rect id="shape_0" ID="Text Box 2" fillcolor="white" stroked="t" style="position:absolute;margin-left:90pt;margin-top:684pt;width:72.05pt;height:20.05pt;mso-position-horizontal-relative:page;mso-position-vertical-relative:page">
                 <w10:wrap type="square"/>
                 <v:fill o:detectmouseclick="t" type="solid" color2="black"/>
                 <v:stroke color="black" weight="9360" joinstyle="miter" endcap="flat"/>
@@ -1512,13 +1508,61 @@
     <w:p>
       <w:pPr>
         <w:pStyle w:val="Normal"/>
-        <w:spacing w:lineRule="auto" w:line="240" w:before="0" w:after="180"/>
+        <w:spacing w:lineRule="auto" w:line="240" w:before="0" w:after="120"/>
         <w:ind w:left="720" w:hanging="720"/>
         <w:rPr/>
       </w:pPr>
       <w:r>
-        <w:rPr/>
-        <w:t>{% if problems[‘account’] and account_same %}[X]{% else %}[  ]{% endif %}  DOR took money from my bank account and the money came from my government benefits (such as SSI, TAFDC, TANF or EAEDC) (IF YOU CHECK THIS REASON, YOU MUST ATTACH A COPY OF YOUR FEDERAL OR STATE AWARD LETTER.</w:t>
+        <w:rPr>
+          <w:color w:val="FF0000"/>
+        </w:rPr>
+        <w:t>{% if levy_too_much %}</w:t>
+      </w:r>
+      <w:r>
+        <w:rPr/>
+        <w:t>[X]</w:t>
+      </w:r>
+      <w:r>
+        <w:rPr>
+          <w:color w:val="FF0000"/>
+        </w:rPr>
+        <w:t>{% else %}</w:t>
+      </w:r>
+      <w:r>
+        <w:rPr/>
+        <w:t>[  ]</w:t>
+      </w:r>
+      <w:r>
+        <w:rPr>
+          <w:color w:val="FF0000"/>
+        </w:rPr>
+        <w:t>{% endif %}</w:t>
+      </w:r>
+      <w:r>
+        <w:rPr/>
+        <w:t xml:space="preserve"> The amount taken from my bank account was more than I owe. The correct amount of past-due support I owe is $</w:t>
+      </w:r>
+      <w:r>
+        <w:rPr>
+          <w:color w:val="FFC000"/>
+        </w:rPr>
+        <w:t xml:space="preserve">{% if levy_too_much %}{{arrears_correct}}{% else %} </w:t>
+      </w:r>
+      <w:r>
+        <w:rPr>
+          <w:color w:val="000000"/>
+        </w:rPr>
+        <w:t>____</w:t>
+      </w:r>
+      <w:r>
+        <w:rPr>
+          <w:color w:val="FFC000"/>
+        </w:rPr>
+        <w:t>{% endif %}</w:t>
+      </w:r>
+      <w:r>
+        <w:rPr/>
+        <w:t>.</w:t>
       </w:r>
     </w:p>
     <w:p>
@@ -1534,6 +1578,54 @@
       </w:r>
       <w:r>
         <w:rPr>
+          <w:rFonts w:eastAsia="" w:cs="Times New Roman" w:eastAsiaTheme="minorEastAsia"/>
+          <w:color w:val="auto"/>
+          <w:kern w:val="0"/>
+          <w:sz w:val="24"/>
+          <w:szCs w:val="24"/>
+          <w:lang w:val="en-US" w:eastAsia="en-US" w:bidi="ar-SA"/>
+        </w:rPr>
+        <w:t>levy_exempt</w:t>
+      </w:r>
+      <w:r>
+        <w:rPr/>
+        <w:t xml:space="preserve"> %}[X]{% else %}[  ]{% endif %}  DOR took money from my bank account and the money came from my government benefits (such as SSI, TAFDC, TANF or EAEDC) (</w:t>
+      </w:r>
+      <w:r>
+        <w:rPr>
+          <w:b/>
+          <w:bCs/>
+        </w:rPr>
+        <w:t>IF YOU CHECK THIS REASON, YOU MUST ATTACH A COPY OF YOUR FEDERAL OR STATE AWARD LETTER.</w:t>
+      </w:r>
+      <w:r>
+        <w:rPr/>
+        <w:t>)</w:t>
+      </w:r>
+    </w:p>
+    <w:p>
+      <w:pPr>
+        <w:sectPr>
+          <w:footerReference w:type="default" r:id="rId2"/>
+          <w:type w:val="nextPage"/>
+          <w:pgSz w:w="12240" w:h="15840"/>
+          <w:pgMar w:left="1440" w:right="1440" w:header="0" w:top="1440" w:footer="1392" w:bottom="1449" w:gutter="0"/>
+          <w:pgNumType w:fmt="decimal"/>
+          <w:formProt w:val="false"/>
+          <w:textDirection w:val="lrTb"/>
+          <w:docGrid w:type="default" w:linePitch="326" w:charSpace="0"/>
+        </w:sectPr>
+        <w:pStyle w:val="Normal"/>
+        <w:spacing w:lineRule="auto" w:line="240" w:before="0" w:after="180"/>
+        <w:ind w:left="720" w:hanging="720"/>
+        <w:rPr/>
+      </w:pPr>
+      <w:r>
+        <w:rPr/>
+        <w:t xml:space="preserve">{% if </w:t>
+      </w:r>
+      <w:r>
+        <w:rPr>
           <w:color w:val="00B0F0"/>
         </w:rPr>
         <w:t>levy_not_mine</w:t>
@@ -1547,6 +1639,93 @@
       <w:r>
         <w:rPr/>
         <w:t>ngs to you and another person).</w:t>
+      </w:r>
+    </w:p>
+    <w:p>
+      <w:pPr>
+        <w:pStyle w:val="Normal"/>
+        <w:spacing w:lineRule="auto" w:line="240" w:before="0" w:after="120"/>
+        <w:rPr/>
+      </w:pPr>
+      <w:r>
+        <w:rPr>
+          <w:color w:val="7030A0"/>
+        </w:rPr>
+        <w:t>{% if levy_hardship %}</w:t>
+      </w:r>
+      <w:r>
+        <w:rPr/>
+        <w:t>[X]</w:t>
+      </w:r>
+      <w:r>
+        <w:rPr>
+          <w:color w:val="7030A0"/>
+        </w:rPr>
+        <w:t>{% else %}</w:t>
+      </w:r>
+      <w:r>
+        <w:rPr/>
+        <w:t>[  ]</w:t>
+      </w:r>
+      <w:r>
+        <w:rPr>
+          <w:color w:val="7030A0"/>
+        </w:rPr>
+        <w:t>{% endif %}</w:t>
+      </w:r>
+      <w:r>
+        <w:rPr/>
+        <w:t xml:space="preserve"> The levy of my account causes me a severe hardship for the reason stated below. (Please attach supporting documentation such as a court ordered eviction notice, notice of foreclosure and/or utility shut off notices.)</w:t>
+      </w:r>
+    </w:p>
+    <w:p>
+      <w:pPr>
+        <w:pStyle w:val="Normal"/>
+        <w:tabs>
+          <w:tab w:val="clear" w:pos="720"/>
+          <w:tab w:val="right" w:pos="9435" w:leader="underscore"/>
+        </w:tabs>
+        <w:spacing w:lineRule="auto" w:line="240" w:before="0" w:after="216"/>
+        <w:ind w:left="288" w:hanging="0"/>
+        <w:rPr/>
+      </w:pPr>
+      <w:r>
+        <w:rPr>
+          <w:rFonts w:cs="Bookman Old Style" w:ascii="Bookman Old Style" w:hAnsi="Bookman Old Style"/>
+          <w:i/>
+          <w:iCs/>
+          <w:sz w:val="20"/>
+          <w:szCs w:val="20"/>
+        </w:rPr>
+        <w:t>Comments:</w:t>
+      </w:r>
+      <w:r>
+        <w:rPr/>
+        <w:t xml:space="preserve"> </w:t>
+      </w:r>
+      <w:r>
+        <w:rPr>
+          <w:color w:val="7030A0"/>
+        </w:rPr>
+        <w:t>{% if levy_hardship %}</w:t>
+      </w:r>
+      <w:bookmarkStart w:id="1" w:name="_GoBack1"/>
+      <w:bookmarkEnd w:id="1"/>
+      <w:r>
+        <w:rPr>
+          <w:color w:val="7030A0"/>
+        </w:rPr>
+        <w:t>{{</w:t>
+      </w:r>
+      <w:r>
+        <w:rPr/>
+        <w:t>levy_comments</w:t>
+      </w:r>
+      <w:r>
+        <w:rPr>
+          <w:color w:val="7030A0"/>
+        </w:rPr>
+        <w:t>}}{% endif %}</w:t>
       </w:r>
     </w:p>
     <w:p>
@@ -1564,23 +1743,11 @@
         <w:rPr>
           <w:u w:val="single"/>
         </w:rPr>
-        <w:t>{{ other_</w:t>
-      </w:r>
-      <w:r>
-        <w:rPr>
-          <w:u w:val="single"/>
-        </w:rPr>
-        <w:t>needed_info</w:t>
-      </w:r>
-      <w:r>
-        <w:rPr>
-          <w:u w:val="single"/>
-        </w:rPr>
-        <w:t xml:space="preserve"> }} {{ hardships }}</w:t>
-      </w:r>
-      <w:r>
-        <w:rPr/>
-        <w:t xml:space="preserve"> {% else %}[  ]  Other (explain if you have another reason for asking for a review): {% endif %}</w:t>
+        <w:t>{{ other_needed_info }} {{ hardships }}</w:t>
+      </w:r>
+      <w:r>
+        <w:rPr/>
+        <w:t xml:space="preserve"> {% else %}[  ]  Other (explain if you have another reason for asking for a review): ____________{% endif %}</w:t>
       </w:r>
     </w:p>
     <w:p>
@@ -1643,7 +1810,7 @@
                 <wp:positionV relativeFrom="page">
                   <wp:posOffset>8839200</wp:posOffset>
                 </wp:positionV>
-                <wp:extent cx="915670" cy="255270"/>
+                <wp:extent cx="916305" cy="255905"/>
                 <wp:effectExtent l="0" t="0" r="0" b="0"/>
                 <wp:wrapSquare wrapText="bothSides"/>
                 <wp:docPr id="5" name="Text Box 2"/>
@@ -1654,7 +1821,7 @@
                       <wps:spPr>
                         <a:xfrm>
                           <a:off x="0" y="0"/>
-                          <a:ext cx="915120" cy="254520"/>
+                          <a:ext cx="915840" cy="255240"/>
                         </a:xfrm>
                         <a:prstGeom prst="rect">
                           <a:avLst/>
@@ -1706,9 +1873,7 @@
                               </w:rPr>
                             </w:pPr>
                             <w:r>
-                              <w:rPr>
-                                <w:color w:val="000000"/>
-                              </w:rPr>
+                              <w:rPr/>
                             </w:r>
                           </w:p>
                         </w:txbxContent>
@@ -1724,7 +1889,7 @@
           </mc:Choice>
           <mc:Fallback>
             <w:pict>
-              <v:rect id="shape_0" ID="Text Box 2" fillcolor="white" stroked="t" style="position:absolute;margin-left:102pt;margin-top:696pt;width:72pt;height:20pt;mso-position-horizontal-relative:page;mso-position-vertical-relative:page" wp14:anchorId="1CBE0F60">
+              <v:rect id="shape_0" ID="Text Box 2" fillcolor="white" stroked="t" style="position:absolute;margin-left:102pt;margin-top:696pt;width:72.05pt;height:20.05pt;mso-position-horizontal-relative:page;mso-position-vertical-relative:page" wp14:anchorId="1CBE0F60">
                 <w10:wrap type="square"/>
                 <v:fill o:detectmouseclick="t" type="solid" color2="black"/>
                 <v:stroke color="black" weight="9360" joinstyle="miter" endcap="flat"/>
@@ -1759,9 +1924,7 @@
                         </w:rPr>
                       </w:pPr>
                       <w:r>
-                        <w:rPr>
-                          <w:color w:val="000000"/>
-                        </w:rPr>
+                        <w:rPr/>
                       </w:r>
                     </w:p>
                   </w:txbxContent>
@@ -1807,14 +1970,14 @@
       </w:r>
     </w:p>
     <w:sectPr>
-      <w:footerReference w:type="default" r:id="rId2"/>
+      <w:footerReference w:type="default" r:id="rId3"/>
       <w:type w:val="nextPage"/>
       <w:pgSz w:w="12240" w:h="15840"/>
-      <w:pgMar w:left="1440" w:right="1440" w:header="0" w:top="1440" w:footer="1392" w:bottom="1449" w:gutter="0"/>
+      <w:pgMar w:left="1353" w:right="900" w:header="0" w:top="1640" w:footer="0" w:bottom="1283" w:gutter="0"/>
       <w:pgNumType w:fmt="decimal"/>
       <w:formProt w:val="false"/>
       <w:textDirection w:val="lrTb"/>
-      <w:docGrid w:type="default" w:linePitch="326" w:charSpace="0"/>
+      <w:docGrid w:type="default" w:linePitch="100" w:charSpace="0"/>
     </w:sectPr>
   </w:body>
 </w:document>
@@ -1837,6 +2000,12 @@
       </w:rPr>
     </w:r>
   </w:p>
+</w:ftr>
+</file>
+
+<file path=word/footer2.xml><?xml version="1.0" encoding="utf-8"?>
+<w:ftr xmlns:o="urn:schemas-microsoft-com:office:office" xmlns:r="http://schemas.openxmlformats.org/officeDocument/2006/relationships" xmlns:v="urn:schemas-microsoft-com:vml" xmlns:w="http://schemas.openxmlformats.org/wordprocessingml/2006/main" xmlns:w10="urn:schemas-microsoft-com:office:word" xmlns:wp="http://schemas.openxmlformats.org/drawingml/2006/wordprocessingDrawing" xmlns:wps="http://schemas.microsoft.com/office/word/2010/wordprocessingShape" xmlns:wpg="http://schemas.microsoft.com/office/word/2010/wordprocessingGroup" xmlns:mc="http://schemas.openxmlformats.org/markup-compatibility/2006" xmlns:wp14="http://schemas.microsoft.com/office/word/2010/wordprocessingDrawing" xmlns:w14="http://schemas.microsoft.com/office/word/2010/wordml" mc:Ignorable="w14 wp14">
+  <w:p/>
 </w:ftr>
 </file>
 

</xml_diff>

<commit_message>
Changes in docx to clean up extra comments
</commit_message>
<xml_diff>
--- a/docassemble/DeadBrokeDads2/data/templates/administrative_review.docx
+++ b/docassemble/DeadBrokeDads2/data/templates/administrative_review.docx
@@ -225,7 +225,7 @@
                 <wp:positionV relativeFrom="page">
                   <wp:posOffset>8915400</wp:posOffset>
                 </wp:positionV>
-                <wp:extent cx="916305" cy="219710"/>
+                <wp:extent cx="916940" cy="220345"/>
                 <wp:effectExtent l="0" t="0" r="0" b="0"/>
                 <wp:wrapSquare wrapText="bothSides"/>
                 <wp:docPr id="1" name="Text Box 2"/>
@@ -236,7 +236,7 @@
                       <wps:spPr>
                         <a:xfrm>
                           <a:off x="0" y="0"/>
-                          <a:ext cx="915840" cy="219240"/>
+                          <a:ext cx="916200" cy="219600"/>
                         </a:xfrm>
                         <a:prstGeom prst="rect">
                           <a:avLst/>
@@ -304,7 +304,7 @@
           </mc:Choice>
           <mc:Fallback>
             <w:pict>
-              <v:rect id="shape_0" ID="Text Box 2" fillcolor="white" stroked="t" style="position:absolute;margin-left:88.5pt;margin-top:702pt;width:72.05pt;height:17.2pt;mso-position-horizontal-relative:page;mso-position-vertical-relative:page">
+              <v:rect id="shape_0" ID="Text Box 2" fillcolor="white" stroked="t" style="position:absolute;margin-left:88.5pt;margin-top:702pt;width:72.1pt;height:17.25pt;mso-position-horizontal-relative:page;mso-position-vertical-relative:page">
                 <w10:wrap type="square"/>
                 <v:fill o:detectmouseclick="t" type="solid" color2="black"/>
                 <v:stroke color="black" weight="9360" joinstyle="miter" endcap="flat"/>
@@ -1292,7 +1292,7 @@
                 <wp:positionV relativeFrom="page">
                   <wp:posOffset>8686800</wp:posOffset>
                 </wp:positionV>
-                <wp:extent cx="916305" cy="255905"/>
+                <wp:extent cx="916940" cy="256540"/>
                 <wp:effectExtent l="0" t="0" r="0" b="0"/>
                 <wp:wrapSquare wrapText="bothSides"/>
                 <wp:docPr id="3" name="Text Box 2"/>
@@ -1303,7 +1303,7 @@
                       <wps:spPr>
                         <a:xfrm>
                           <a:off x="0" y="0"/>
-                          <a:ext cx="915840" cy="255240"/>
+                          <a:ext cx="916200" cy="255960"/>
                         </a:xfrm>
                         <a:prstGeom prst="rect">
                           <a:avLst/>
@@ -1356,7 +1356,7 @@
           </mc:Choice>
           <mc:Fallback>
             <w:pict>
-              <v:rect id="shape_0" ID="Text Box 2" fillcolor="white" stroked="t" style="position:absolute;margin-left:90pt;margin-top:684pt;width:72.05pt;height:20.05pt;mso-position-horizontal-relative:page;mso-position-vertical-relative:page">
+              <v:rect id="shape_0" ID="Text Box 2" fillcolor="white" stroked="t" style="position:absolute;margin-left:90pt;margin-top:684pt;width:72.1pt;height:20.1pt;mso-position-horizontal-relative:page;mso-position-vertical-relative:page">
                 <w10:wrap type="square"/>
                 <v:fill o:detectmouseclick="t" type="solid" color2="black"/>
                 <v:stroke color="black" weight="9360" joinstyle="miter" endcap="flat"/>
@@ -1540,7 +1540,7 @@
       </w:r>
       <w:r>
         <w:rPr/>
-        <w:t xml:space="preserve"> The amount taken from my bank account was more than I owe. The correct amount of past-due support I owe is $</w:t>
+        <w:t xml:space="preserve"> The amount taken from my bank account was more than I owe. The correct amount of past-due support I owe is </w:t>
       </w:r>
       <w:r>
         <w:rPr>
@@ -1632,13 +1632,13 @@
       </w:r>
       <w:r>
         <w:rPr/>
-        <w:t xml:space="preserve"> %}[X]{% else %}[  ]{% endif %}  DOR took money from my bank account and the money does not belong to me. I am the court appointed conservator or guardian for money that belongs to someone else. (You cannot ask for a review if the money is in a joint account that belo</w:t>
+        <w:t xml:space="preserve"> %}[X]{% else %}[  ]{% endif %}  DOR took money from my bank account and the money does not belong to me. I am the court appointed conservator or guardian for money that belongs to someone else. (You cannot ask for a review if the money is in a joint account that bel</w:t>
       </w:r>
       <w:bookmarkStart w:id="0" w:name="_GoBack"/>
       <w:bookmarkEnd w:id="0"/>
       <w:r>
         <w:rPr/>
-        <w:t>ngs to you and another person).</w:t>
+        <w:t>ongs to you and another person).</w:t>
       </w:r>
     </w:p>
     <w:p>
@@ -1743,11 +1743,11 @@
         <w:rPr>
           <w:u w:val="single"/>
         </w:rPr>
-        <w:t>{{ other_needed_info }} {{ hardships }}</w:t>
-      </w:r>
-      <w:r>
-        <w:rPr/>
-        <w:t xml:space="preserve"> {% else %}[  ]  Other (explain if you have another reason for asking for a review): ____________{% endif %}</w:t>
+        <w:t xml:space="preserve">{{ other_needed_info }}  </w:t>
+      </w:r>
+      <w:r>
+        <w:rPr/>
+        <w:t>{% else %}[  ]  Other (explain if you have another reason for asking for a review): ____________{% endif %}</w:t>
       </w:r>
     </w:p>
     <w:p>
@@ -1810,7 +1810,7 @@
                 <wp:positionV relativeFrom="page">
                   <wp:posOffset>8839200</wp:posOffset>
                 </wp:positionV>
-                <wp:extent cx="916305" cy="255905"/>
+                <wp:extent cx="916940" cy="256540"/>
                 <wp:effectExtent l="0" t="0" r="0" b="0"/>
                 <wp:wrapSquare wrapText="bothSides"/>
                 <wp:docPr id="5" name="Text Box 2"/>
@@ -1821,7 +1821,7 @@
                       <wps:spPr>
                         <a:xfrm>
                           <a:off x="0" y="0"/>
-                          <a:ext cx="915840" cy="255240"/>
+                          <a:ext cx="916200" cy="255960"/>
                         </a:xfrm>
                         <a:prstGeom prst="rect">
                           <a:avLst/>
@@ -1889,7 +1889,7 @@
           </mc:Choice>
           <mc:Fallback>
             <w:pict>
-              <v:rect id="shape_0" ID="Text Box 2" fillcolor="white" stroked="t" style="position:absolute;margin-left:102pt;margin-top:696pt;width:72.05pt;height:20.05pt;mso-position-horizontal-relative:page;mso-position-vertical-relative:page" wp14:anchorId="1CBE0F60">
+              <v:rect id="shape_0" ID="Text Box 2" fillcolor="white" stroked="t" style="position:absolute;margin-left:102pt;margin-top:696pt;width:72.1pt;height:20.1pt;mso-position-horizontal-relative:page;mso-position-vertical-relative:page" wp14:anchorId="1CBE0F60">
                 <w10:wrap type="square"/>
                 <v:fill o:detectmouseclick="t" type="solid" color2="black"/>
                 <v:stroke color="black" weight="9360" joinstyle="miter" endcap="flat"/>
@@ -2005,7 +2005,15 @@
 
 <file path=word/footer2.xml><?xml version="1.0" encoding="utf-8"?>
 <w:ftr xmlns:o="urn:schemas-microsoft-com:office:office" xmlns:r="http://schemas.openxmlformats.org/officeDocument/2006/relationships" xmlns:v="urn:schemas-microsoft-com:vml" xmlns:w="http://schemas.openxmlformats.org/wordprocessingml/2006/main" xmlns:w10="urn:schemas-microsoft-com:office:word" xmlns:wp="http://schemas.openxmlformats.org/drawingml/2006/wordprocessingDrawing" xmlns:wps="http://schemas.microsoft.com/office/word/2010/wordprocessingShape" xmlns:wpg="http://schemas.microsoft.com/office/word/2010/wordprocessingGroup" xmlns:mc="http://schemas.openxmlformats.org/markup-compatibility/2006" xmlns:wp14="http://schemas.microsoft.com/office/word/2010/wordprocessingDrawing" xmlns:w14="http://schemas.microsoft.com/office/word/2010/wordml" mc:Ignorable="w14 wp14">
-  <w:p/>
+  <w:p>
+    <w:pPr>
+      <w:pStyle w:val="Normal"/>
+      <w:rPr/>
+    </w:pPr>
+    <w:r>
+      <w:rPr/>
+    </w:r>
+  </w:p>
 </w:ftr>
 </file>
 

</xml_diff>

<commit_message>
Misc updates to Sofc, couldn't commit last night bc internet outage
</commit_message>
<xml_diff>
--- a/docassemble/DeadBrokeDads2/data/templates/administrative_review.docx
+++ b/docassemble/DeadBrokeDads2/data/templates/administrative_review.docx
@@ -132,7 +132,23 @@
       </w:pPr>
       <w:r>
         <w:rPr/>
-        <w:t>MIDDLE NAME: {% if defined(‘client.name.middle’) %} {{ client.name.middle }} {% endif %}</w:t>
+        <w:t>MIDDLE NAME: {</w:t>
+      </w:r>
+      <w:r>
+        <w:rPr/>
+        <w:t>{ showifdef</w:t>
+      </w:r>
+      <w:r>
+        <w:rPr/>
+        <w:t xml:space="preserve">(‘client.name.middle’) </w:t>
+      </w:r>
+      <w:r>
+        <w:rPr/>
+        <w:t>}</w:t>
+      </w:r>
+      <w:r>
+        <w:rPr/>
+        <w:t>}</w:t>
       </w:r>
     </w:p>
     <w:p>
@@ -225,7 +241,7 @@
                 <wp:positionV relativeFrom="page">
                   <wp:posOffset>8915400</wp:posOffset>
                 </wp:positionV>
-                <wp:extent cx="916940" cy="220345"/>
+                <wp:extent cx="917575" cy="220980"/>
                 <wp:effectExtent l="0" t="0" r="0" b="0"/>
                 <wp:wrapSquare wrapText="bothSides"/>
                 <wp:docPr id="1" name="Text Box 2"/>
@@ -236,7 +252,7 @@
                       <wps:spPr>
                         <a:xfrm>
                           <a:off x="0" y="0"/>
-                          <a:ext cx="916200" cy="219600"/>
+                          <a:ext cx="916920" cy="220320"/>
                         </a:xfrm>
                         <a:prstGeom prst="rect">
                           <a:avLst/>
@@ -304,7 +320,7 @@
           </mc:Choice>
           <mc:Fallback>
             <w:pict>
-              <v:rect id="shape_0" ID="Text Box 2" fillcolor="white" stroked="t" style="position:absolute;margin-left:88.5pt;margin-top:702pt;width:72.1pt;height:17.25pt;mso-position-horizontal-relative:page;mso-position-vertical-relative:page">
+              <v:rect id="shape_0" ID="Text Box 2" fillcolor="white" stroked="t" style="position:absolute;margin-left:88.5pt;margin-top:702pt;width:72.15pt;height:17.3pt;mso-position-horizontal-relative:page;mso-position-vertical-relative:page">
                 <w10:wrap type="square"/>
                 <v:fill o:detectmouseclick="t" type="solid" color2="black"/>
                 <v:stroke color="black" weight="9360" joinstyle="miter" endcap="flat"/>
@@ -1292,7 +1308,7 @@
                 <wp:positionV relativeFrom="page">
                   <wp:posOffset>8686800</wp:posOffset>
                 </wp:positionV>
-                <wp:extent cx="916940" cy="256540"/>
+                <wp:extent cx="917575" cy="257175"/>
                 <wp:effectExtent l="0" t="0" r="0" b="0"/>
                 <wp:wrapSquare wrapText="bothSides"/>
                 <wp:docPr id="3" name="Text Box 2"/>
@@ -1303,7 +1319,7 @@
                       <wps:spPr>
                         <a:xfrm>
                           <a:off x="0" y="0"/>
-                          <a:ext cx="916200" cy="255960"/>
+                          <a:ext cx="916920" cy="256680"/>
                         </a:xfrm>
                         <a:prstGeom prst="rect">
                           <a:avLst/>
@@ -1356,7 +1372,7 @@
           </mc:Choice>
           <mc:Fallback>
             <w:pict>
-              <v:rect id="shape_0" ID="Text Box 2" fillcolor="white" stroked="t" style="position:absolute;margin-left:90pt;margin-top:684pt;width:72.1pt;height:20.1pt;mso-position-horizontal-relative:page;mso-position-vertical-relative:page">
+              <v:rect id="shape_0" ID="Text Box 2" fillcolor="white" stroked="t" style="position:absolute;margin-left:90pt;margin-top:684pt;width:72.15pt;height:20.15pt;mso-position-horizontal-relative:page;mso-position-vertical-relative:page">
                 <w10:wrap type="square"/>
                 <v:fill o:detectmouseclick="t" type="solid" color2="black"/>
                 <v:stroke color="black" weight="9360" joinstyle="miter" endcap="flat"/>
@@ -1484,13 +1500,16 @@
       </w:r>
       <w:r>
         <w:rPr>
-          <w:b/>
-        </w:rPr>
-        <w:t>IF YOU CHECK THIS REASON, YOU HAVE TO FILL OUT A STATEMENT OF FINANCIAL CONDITION AND ATTACH IT TO THIS FORM</w:t>
-      </w:r>
-      <w:r>
-        <w:rPr/>
-        <w:t>.  You can get the Statement of Financial Condition on our website at.</w:t>
+          <w:rFonts w:eastAsia="" w:cs="Times New Roman" w:eastAsiaTheme="minorEastAsia"/>
+          <w:b w:val="false"/>
+          <w:bCs w:val="false"/>
+          <w:color w:val="auto"/>
+          <w:kern w:val="0"/>
+          <w:sz w:val="24"/>
+          <w:szCs w:val="24"/>
+          <w:lang w:val="en-US" w:eastAsia="en-US" w:bidi="ar-SA"/>
+        </w:rPr>
+        <w:t>Please see attached Statement of Financial Condition.</w:t>
       </w:r>
     </w:p>
     <w:p>
@@ -1589,32 +1608,11 @@
       </w:r>
       <w:r>
         <w:rPr/>
-        <w:t xml:space="preserve"> %}[X]{% else %}[  ]{% endif %}  DOR took money from my bank account and the money came from my government benefits (such as SSI, TAFDC, TANF or EAEDC) (</w:t>
-      </w:r>
-      <w:r>
-        <w:rPr>
-          <w:b/>
-          <w:bCs/>
-        </w:rPr>
-        <w:t>IF YOU CHECK THIS REASON, YOU MUST ATTACH A COPY OF YOUR FEDERAL OR STATE AWARD LETTER.</w:t>
-      </w:r>
-      <w:r>
-        <w:rPr/>
-        <w:t>)</w:t>
-      </w:r>
-    </w:p>
-    <w:p>
-      <w:pPr>
-        <w:sectPr>
-          <w:footerReference w:type="default" r:id="rId2"/>
-          <w:type w:val="nextPage"/>
-          <w:pgSz w:w="12240" w:h="15840"/>
-          <w:pgMar w:left="1440" w:right="1440" w:header="0" w:top="1440" w:footer="1392" w:bottom="1449" w:gutter="0"/>
-          <w:pgNumType w:fmt="decimal"/>
-          <w:formProt w:val="false"/>
-          <w:textDirection w:val="lrTb"/>
-          <w:docGrid w:type="default" w:linePitch="326" w:charSpace="0"/>
-        </w:sectPr>
+        <w:t xml:space="preserve"> %}[X]{% else %}[  ]{% endif %}  DOR took money from my bank account and the money came from my government benefits (such as SSI, TAFDC, TANF or EAEDC)</w:t>
+      </w:r>
+    </w:p>
+    <w:p>
+      <w:pPr>
         <w:pStyle w:val="Normal"/>
         <w:spacing w:lineRule="auto" w:line="240" w:before="0" w:after="180"/>
         <w:ind w:left="720" w:hanging="720"/>
@@ -1632,19 +1630,20 @@
       </w:r>
       <w:r>
         <w:rPr/>
-        <w:t xml:space="preserve"> %}[X]{% else %}[  ]{% endif %}  DOR took money from my bank account and the money does not belong to me. I am the court appointed conservator or guardian for money that belongs to someone else. (You cannot ask for a review if the money is in a joint account that bel</w:t>
+        <w:t xml:space="preserve"> %}[X]{% else %}[  ]{% endif %}  DOR took money from my bank account and the money does not belong to me. I am the court appointed conservator or guardian for money that belongs to someone else. (You cannot ask for a review if the money is in a joint account that be</w:t>
       </w:r>
       <w:bookmarkStart w:id="0" w:name="_GoBack"/>
       <w:bookmarkEnd w:id="0"/>
       <w:r>
         <w:rPr/>
-        <w:t>ongs to you and another person).</w:t>
+        <w:t>longs to you and another person).</w:t>
       </w:r>
     </w:p>
     <w:p>
       <w:pPr>
         <w:pStyle w:val="Normal"/>
-        <w:spacing w:lineRule="auto" w:line="240" w:before="0" w:after="120"/>
+        <w:spacing w:lineRule="auto" w:line="240" w:before="0" w:after="180"/>
+        <w:ind w:left="720" w:hanging="720"/>
         <w:rPr/>
       </w:pPr>
       <w:r>
@@ -1748,6 +1747,18 @@
       <w:r>
         <w:rPr/>
         <w:t>{% else %}[  ]  Other (explain if you have another reason for asking for a review): ____________{% endif %}</w:t>
+      </w:r>
+    </w:p>
+    <w:p>
+      <w:pPr>
+        <w:pStyle w:val="Normal"/>
+        <w:rPr/>
+      </w:pPr>
+      <w:r>
+        <w:rPr/>
+      </w:r>
+      <w:r>
+        <w:br w:type="page"/>
       </w:r>
     </w:p>
     <w:p>
@@ -1810,7 +1821,7 @@
                 <wp:positionV relativeFrom="page">
                   <wp:posOffset>8839200</wp:posOffset>
                 </wp:positionV>
-                <wp:extent cx="916940" cy="256540"/>
+                <wp:extent cx="917575" cy="257175"/>
                 <wp:effectExtent l="0" t="0" r="0" b="0"/>
                 <wp:wrapSquare wrapText="bothSides"/>
                 <wp:docPr id="5" name="Text Box 2"/>
@@ -1821,7 +1832,7 @@
                       <wps:spPr>
                         <a:xfrm>
                           <a:off x="0" y="0"/>
-                          <a:ext cx="916200" cy="255960"/>
+                          <a:ext cx="916920" cy="256680"/>
                         </a:xfrm>
                         <a:prstGeom prst="rect">
                           <a:avLst/>
@@ -1889,7 +1900,7 @@
           </mc:Choice>
           <mc:Fallback>
             <w:pict>
-              <v:rect id="shape_0" ID="Text Box 2" fillcolor="white" stroked="t" style="position:absolute;margin-left:102pt;margin-top:696pt;width:72.1pt;height:20.1pt;mso-position-horizontal-relative:page;mso-position-vertical-relative:page" wp14:anchorId="1CBE0F60">
+              <v:rect id="shape_0" ID="Text Box 2" fillcolor="white" stroked="t" style="position:absolute;margin-left:102pt;margin-top:696pt;width:72.15pt;height:20.15pt;mso-position-horizontal-relative:page;mso-position-vertical-relative:page" wp14:anchorId="1CBE0F60">
                 <w10:wrap type="square"/>
                 <v:fill o:detectmouseclick="t" type="solid" color2="black"/>
                 <v:stroke color="black" weight="9360" joinstyle="miter" endcap="flat"/>
@@ -1970,14 +1981,14 @@
       </w:r>
     </w:p>
     <w:sectPr>
-      <w:footerReference w:type="default" r:id="rId3"/>
+      <w:footerReference w:type="default" r:id="rId2"/>
       <w:type w:val="nextPage"/>
       <w:pgSz w:w="12240" w:h="15840"/>
-      <w:pgMar w:left="1353" w:right="900" w:header="0" w:top="1640" w:footer="0" w:bottom="1283" w:gutter="0"/>
+      <w:pgMar w:left="1440" w:right="1440" w:header="0" w:top="1440" w:footer="1392" w:bottom="1449" w:gutter="0"/>
       <w:pgNumType w:fmt="decimal"/>
       <w:formProt w:val="false"/>
       <w:textDirection w:val="lrTb"/>
-      <w:docGrid w:type="default" w:linePitch="100" w:charSpace="0"/>
+      <w:docGrid w:type="default" w:linePitch="326" w:charSpace="0"/>
     </w:sectPr>
   </w:body>
 </w:document>
@@ -1998,20 +2009,6 @@
         <w:sz w:val="16"/>
         <w:szCs w:val="16"/>
       </w:rPr>
-    </w:r>
-  </w:p>
-</w:ftr>
-</file>
-
-<file path=word/footer2.xml><?xml version="1.0" encoding="utf-8"?>
-<w:ftr xmlns:o="urn:schemas-microsoft-com:office:office" xmlns:r="http://schemas.openxmlformats.org/officeDocument/2006/relationships" xmlns:v="urn:schemas-microsoft-com:vml" xmlns:w="http://schemas.openxmlformats.org/wordprocessingml/2006/main" xmlns:w10="urn:schemas-microsoft-com:office:word" xmlns:wp="http://schemas.openxmlformats.org/drawingml/2006/wordprocessingDrawing" xmlns:wps="http://schemas.microsoft.com/office/word/2010/wordprocessingShape" xmlns:wpg="http://schemas.microsoft.com/office/word/2010/wordprocessingGroup" xmlns:mc="http://schemas.openxmlformats.org/markup-compatibility/2006" xmlns:wp14="http://schemas.microsoft.com/office/word/2010/wordprocessingDrawing" xmlns:w14="http://schemas.microsoft.com/office/word/2010/wordml" mc:Ignorable="w14 wp14">
-  <w:p>
-    <w:pPr>
-      <w:pStyle w:val="Normal"/>
-      <w:rPr/>
-    </w:pPr>
-    <w:r>
-      <w:rPr/>
     </w:r>
   </w:p>
 </w:ftr>

</xml_diff>

<commit_message>
Straighten out sections, misc small issues and code cleaning
</commit_message>
<xml_diff>
--- a/docassemble/DeadBrokeDads2/data/templates/administrative_review.docx
+++ b/docassemble/DeadBrokeDads2/data/templates/administrative_review.docx
@@ -93,13 +93,68 @@
       </w:pPr>
       <w:r>
         <w:rPr/>
-        <w:t xml:space="preserve">Send this form and your information to us within 15 days to this address: Massachusetts Department of </w:t>
-      </w:r>
-      <w:r>
+        <w:t>Send this form and your information to us within 15 days to this address:</w:t>
+      </w:r>
+    </w:p>
+    <w:p>
+      <w:pPr>
+        <w:pStyle w:val="Normal"/>
+        <w:numPr>
+          <w:ilvl w:val="0"/>
+          <w:numId w:val="0"/>
+        </w:numPr>
+        <w:spacing w:lineRule="atLeast" w:line="240"/>
+        <w:ind w:left="720" w:hanging="0"/>
         <w:rPr>
           <w:spacing w:val="-6"/>
         </w:rPr>
-        <w:t>Revenue, Child Support Enforcement Division, P.O. Box 7057, Boston, MA 02204.</w:t>
+      </w:pPr>
+      <w:r>
+        <w:rPr/>
+      </w:r>
+    </w:p>
+    <w:p>
+      <w:pPr>
+        <w:pStyle w:val="Normal"/>
+        <w:numPr>
+          <w:ilvl w:val="0"/>
+          <w:numId w:val="0"/>
+        </w:numPr>
+        <w:spacing w:lineRule="atLeast" w:line="240"/>
+        <w:ind w:left="720" w:hanging="0"/>
+        <w:rPr>
+          <w:spacing w:val="-6"/>
+        </w:rPr>
+      </w:pPr>
+      <w:r>
+        <w:rPr/>
+        <w:t xml:space="preserve">Massachusetts Department of </w:t>
+      </w:r>
+      <w:r>
+        <w:rPr>
+          <w:spacing w:val="-6"/>
+        </w:rPr>
+        <w:t xml:space="preserve">Revenue, Child Support Enforcement Division, </w:t>
+      </w:r>
+    </w:p>
+    <w:p>
+      <w:pPr>
+        <w:pStyle w:val="Normal"/>
+        <w:numPr>
+          <w:ilvl w:val="0"/>
+          <w:numId w:val="0"/>
+        </w:numPr>
+        <w:spacing w:lineRule="atLeast" w:line="240"/>
+        <w:ind w:left="720" w:hanging="0"/>
+        <w:rPr>
+          <w:spacing w:val="-6"/>
+        </w:rPr>
+      </w:pPr>
+      <w:r>
+        <w:rPr>
+          <w:spacing w:val="-6"/>
+        </w:rPr>
+        <w:t>P.O. Box 7057, Boston, MA 02204.</w:t>
       </w:r>
     </w:p>
     <w:p>
@@ -132,23 +187,7 @@
       </w:pPr>
       <w:r>
         <w:rPr/>
-        <w:t>MIDDLE NAME: {</w:t>
-      </w:r>
-      <w:r>
-        <w:rPr/>
-        <w:t>{ showifdef</w:t>
-      </w:r>
-      <w:r>
-        <w:rPr/>
-        <w:t xml:space="preserve">(‘client.name.middle’) </w:t>
-      </w:r>
-      <w:r>
-        <w:rPr/>
-        <w:t>}</w:t>
-      </w:r>
-      <w:r>
-        <w:rPr/>
-        <w:t>}</w:t>
+        <w:t>MIDDLE NAME: {{ showifdef(‘client.name.middle’) }}</w:t>
       </w:r>
     </w:p>
     <w:p>
@@ -241,7 +280,7 @@
                 <wp:positionV relativeFrom="page">
                   <wp:posOffset>8915400</wp:posOffset>
                 </wp:positionV>
-                <wp:extent cx="917575" cy="220980"/>
+                <wp:extent cx="918210" cy="221615"/>
                 <wp:effectExtent l="0" t="0" r="0" b="0"/>
                 <wp:wrapSquare wrapText="bothSides"/>
                 <wp:docPr id="1" name="Text Box 2"/>
@@ -252,7 +291,7 @@
                       <wps:spPr>
                         <a:xfrm>
                           <a:off x="0" y="0"/>
-                          <a:ext cx="916920" cy="220320"/>
+                          <a:ext cx="917640" cy="221040"/>
                         </a:xfrm>
                         <a:prstGeom prst="rect">
                           <a:avLst/>
@@ -320,7 +359,7 @@
           </mc:Choice>
           <mc:Fallback>
             <w:pict>
-              <v:rect id="shape_0" ID="Text Box 2" fillcolor="white" stroked="t" style="position:absolute;margin-left:88.5pt;margin-top:702pt;width:72.15pt;height:17.3pt;mso-position-horizontal-relative:page;mso-position-vertical-relative:page">
+              <v:rect id="shape_0" ID="Text Box 2" fillcolor="white" stroked="t" style="position:absolute;margin-left:88.5pt;margin-top:702pt;width:72.2pt;height:17.35pt;mso-position-horizontal-relative:page;mso-position-vertical-relative:page">
                 <w10:wrap type="square"/>
                 <v:fill o:detectmouseclick="t" type="solid" color2="black"/>
                 <v:stroke color="black" weight="9360" joinstyle="miter" endcap="flat"/>
@@ -1308,7 +1347,7 @@
                 <wp:positionV relativeFrom="page">
                   <wp:posOffset>8686800</wp:posOffset>
                 </wp:positionV>
-                <wp:extent cx="917575" cy="257175"/>
+                <wp:extent cx="918210" cy="257810"/>
                 <wp:effectExtent l="0" t="0" r="0" b="0"/>
                 <wp:wrapSquare wrapText="bothSides"/>
                 <wp:docPr id="3" name="Text Box 2"/>
@@ -1319,7 +1358,7 @@
                       <wps:spPr>
                         <a:xfrm>
                           <a:off x="0" y="0"/>
-                          <a:ext cx="916920" cy="256680"/>
+                          <a:ext cx="917640" cy="257040"/>
                         </a:xfrm>
                         <a:prstGeom prst="rect">
                           <a:avLst/>
@@ -1372,7 +1411,7 @@
           </mc:Choice>
           <mc:Fallback>
             <w:pict>
-              <v:rect id="shape_0" ID="Text Box 2" fillcolor="white" stroked="t" style="position:absolute;margin-left:90pt;margin-top:684pt;width:72.15pt;height:20.15pt;mso-position-horizontal-relative:page;mso-position-vertical-relative:page">
+              <v:rect id="shape_0" ID="Text Box 2" fillcolor="white" stroked="t" style="position:absolute;margin-left:90pt;margin-top:684pt;width:72.2pt;height:20.2pt;mso-position-horizontal-relative:page;mso-position-vertical-relative:page">
                 <w10:wrap type="square"/>
                 <v:fill o:detectmouseclick="t" type="solid" color2="black"/>
                 <v:stroke color="black" weight="9360" joinstyle="miter" endcap="flat"/>
@@ -1821,7 +1860,7 @@
                 <wp:positionV relativeFrom="page">
                   <wp:posOffset>8839200</wp:posOffset>
                 </wp:positionV>
-                <wp:extent cx="917575" cy="257175"/>
+                <wp:extent cx="918210" cy="257810"/>
                 <wp:effectExtent l="0" t="0" r="0" b="0"/>
                 <wp:wrapSquare wrapText="bothSides"/>
                 <wp:docPr id="5" name="Text Box 2"/>
@@ -1832,7 +1871,7 @@
                       <wps:spPr>
                         <a:xfrm>
                           <a:off x="0" y="0"/>
-                          <a:ext cx="916920" cy="256680"/>
+                          <a:ext cx="917640" cy="257040"/>
                         </a:xfrm>
                         <a:prstGeom prst="rect">
                           <a:avLst/>
@@ -1900,7 +1939,7 @@
           </mc:Choice>
           <mc:Fallback>
             <w:pict>
-              <v:rect id="shape_0" ID="Text Box 2" fillcolor="white" stroked="t" style="position:absolute;margin-left:102pt;margin-top:696pt;width:72.15pt;height:20.15pt;mso-position-horizontal-relative:page;mso-position-vertical-relative:page" wp14:anchorId="1CBE0F60">
+              <v:rect id="shape_0" ID="Text Box 2" fillcolor="white" stroked="t" style="position:absolute;margin-left:102pt;margin-top:696pt;width:72.2pt;height:20.2pt;mso-position-horizontal-relative:page;mso-position-vertical-relative:page" wp14:anchorId="1CBE0F60">
                 <w10:wrap type="square"/>
                 <v:fill o:detectmouseclick="t" type="solid" color2="black"/>
                 <v:stroke color="black" weight="9360" joinstyle="miter" endcap="flat"/>
@@ -1957,7 +1996,15 @@
       </w:r>
       <w:r>
         <w:rPr/>
-        <w:t>{% else %} __________________________________________{% endif %} DATE: {% if defined("signature_date") %}</w:t>
+        <w:t>{% else %} __________________________________________{% endif %} D</w:t>
+      </w:r>
+      <w:r>
+        <w:rPr/>
+        <w:t>ate</w:t>
+      </w:r>
+      <w:r>
+        <w:rPr/>
+        <w:t>: {% if defined("signature_date") %}</w:t>
       </w:r>
       <w:r>
         <w:rPr>

</xml_diff>